<commit_message>
final_report going to print
</commit_message>
<xml_diff>
--- a/group_report_LSP2Opt.docx
+++ b/group_report_LSP2Opt.docx
@@ -2444,7 +2444,26 @@
         <w:rPr>
           <w:rFonts w:ascii="Times New Roman" w:hAnsi="Times New Roman" w:cs="Times New Roman"/>
         </w:rPr>
-        <w:t xml:space="preserve">The 2-opt algorithm is a simple local search used to compare the reverse sub sequences of a path. First </w:t>
+        <w:t>The 2-opt algorithm is a simple local search used to compare the reverse sub sequences of a path</w:t>
+      </w:r>
+      <w:r>
+        <w:rPr>
+          <w:rFonts w:ascii="Times New Roman" w:hAnsi="Times New Roman" w:cs="Times New Roman"/>
+        </w:rPr>
+        <w:t xml:space="preserve">, based on the bssf result </w:t>
+      </w:r>
+      <w:r>
+        <w:rPr>
+          <w:rFonts w:ascii="Times New Roman" w:hAnsi="Times New Roman" w:cs="Times New Roman"/>
+        </w:rPr>
+        <w:lastRenderedPageBreak/>
+        <w:t>from the local popularity algorithm mentioned above</w:t>
+      </w:r>
+      <w:r>
+        <w:rPr>
+          <w:rFonts w:ascii="Times New Roman" w:hAnsi="Times New Roman" w:cs="Times New Roman"/>
+        </w:rPr>
+        <w:t xml:space="preserve">. First </w:t>
       </w:r>
       <w:r>
         <w:rPr>
@@ -2468,14 +2487,7 @@
         <w:rPr>
           <w:rFonts w:ascii="Times New Roman" w:hAnsi="Times New Roman" w:cs="Times New Roman"/>
         </w:rPr>
-        <w:t xml:space="preserve"> the </w:t>
-      </w:r>
-      <w:r>
-        <w:rPr>
-          <w:rFonts w:ascii="Times New Roman" w:hAnsi="Times New Roman" w:cs="Times New Roman"/>
-        </w:rPr>
-        <w:lastRenderedPageBreak/>
-        <w:t xml:space="preserve">original path </w:t>
+        <w:t xml:space="preserve"> the original path </w:t>
       </w:r>
       <w:r>
         <w:rPr>
@@ -2621,15 +2633,19 @@
         <w:rPr>
           <w:rFonts w:ascii="Times New Roman" w:hAnsi="Times New Roman" w:cs="Times New Roman"/>
         </w:rPr>
-        <w:t>This is fairly straight forward algorithm but it is a brute force algorithm so it adds time exponentially. Our original alg</w:t>
-      </w:r>
-      <w:bookmarkStart w:id="0" w:name="_GoBack"/>
-      <w:bookmarkEnd w:id="0"/>
-      <w:r>
-        <w:rPr>
-          <w:rFonts w:ascii="Times New Roman" w:hAnsi="Times New Roman" w:cs="Times New Roman"/>
-        </w:rPr>
-        <w:t>orithm would take O (n^3) time, going through every node on the path as the starting and ending node, and then checking a subsequence length and reverse sequence length.</w:t>
+        <w:t xml:space="preserve">This is fairly straight forward algorithm but it is a brute force algorithm so it adds </w:t>
+      </w:r>
+      <w:r>
+        <w:rPr>
+          <w:rFonts w:ascii="Times New Roman" w:hAnsi="Times New Roman" w:cs="Times New Roman"/>
+        </w:rPr>
+        <w:t>polynomial time</w:t>
+      </w:r>
+      <w:r>
+        <w:rPr>
+          <w:rFonts w:ascii="Times New Roman" w:hAnsi="Times New Roman" w:cs="Times New Roman"/>
+        </w:rPr>
+        <w:t>. Our original algorithm would take O (n^3) time, going through every node on the path as the starting and ending node, and then checking a subsequence length and reverse sequence length.</w:t>
       </w:r>
     </w:p>
     <w:p>
@@ -2657,7 +2673,19 @@
         <w:rPr>
           <w:rFonts w:ascii="Times New Roman" w:hAnsi="Times New Roman" w:cs="Times New Roman"/>
         </w:rPr>
-        <w:t>Even though the time is exponential, it does find path lengths 12-25% shorter than the greedy algorithm. The results are fairly steady and tend to average about 17% shorter paths than other solutions.</w:t>
+        <w:t xml:space="preserve">Even though the time is </w:t>
+      </w:r>
+      <w:r>
+        <w:rPr>
+          <w:rFonts w:ascii="Times New Roman" w:hAnsi="Times New Roman" w:cs="Times New Roman"/>
+        </w:rPr>
+        <w:t>polynomial</w:t>
+      </w:r>
+      <w:r>
+        <w:rPr>
+          <w:rFonts w:ascii="Times New Roman" w:hAnsi="Times New Roman" w:cs="Times New Roman"/>
+        </w:rPr>
+        <w:t>, it does find path lengths 12-25% shorter than the greedy algorithm. The results are fairly steady and tend to average about 17% shorter paths than other solutions.</w:t>
       </w:r>
     </w:p>
     <w:p>
@@ -2699,20 +2727,20 @@
         <w:rPr>
           <w:rFonts w:ascii="Times New Roman" w:hAnsi="Times New Roman" w:cs="Times New Roman"/>
         </w:rPr>
-        <w:t xml:space="preserve"> In the tables, the Greedy’s improvement was based off of Random’s performance, and B&amp;B’s and LSP2Opt’s were based off of Greedy’s.</w:t>
-      </w:r>
-      <w:r>
-        <w:rPr>
-          <w:rFonts w:ascii="Times New Roman" w:hAnsi="Times New Roman" w:cs="Times New Roman"/>
-        </w:rPr>
-        <w:t xml:space="preserve"> Note </w:t>
+        <w:t xml:space="preserve"> In the tables, the Greedy’s improvement was based off of Random’s performance, and B&amp;B’s and </w:t>
       </w:r>
       <w:r>
         <w:rPr>
           <w:rFonts w:ascii="Times New Roman" w:hAnsi="Times New Roman" w:cs="Times New Roman"/>
         </w:rPr>
         <w:lastRenderedPageBreak/>
-        <w:t>that TB means that the algorithm took too long it give a response (used for B&amp;B especially when no initial solution was ever found before time ran out).</w:t>
+        <w:t>LSP2Opt’s were based off of Greedy’s.</w:t>
+      </w:r>
+      <w:r>
+        <w:rPr>
+          <w:rFonts w:ascii="Times New Roman" w:hAnsi="Times New Roman" w:cs="Times New Roman"/>
+        </w:rPr>
+        <w:t xml:space="preserve"> Note that TB means that the algorithm took too long it give a response (used for B&amp;B especially when no initial solution was ever found before time ran out).</w:t>
       </w:r>
     </w:p>
     <w:p>
@@ -3053,6 +3081,35 @@
         <w:spacing w:after="0"/>
         <w:rPr>
           <w:rFonts w:ascii="Times New Roman" w:hAnsi="Times New Roman" w:cs="Times New Roman"/>
+          <w:i/>
+          <w:sz w:val="16"/>
+          <w:szCs w:val="16"/>
+        </w:rPr>
+      </w:pPr>
+      <w:r>
+        <w:rPr>
+          <w:rFonts w:ascii="Times New Roman" w:hAnsi="Times New Roman" w:cs="Times New Roman"/>
+          <w:i/>
+          <w:sz w:val="16"/>
+          <w:szCs w:val="16"/>
+        </w:rPr>
+        <w:t>LSP2Opt</w:t>
+      </w:r>
+      <w:r>
+        <w:rPr>
+          <w:rFonts w:ascii="Times New Roman" w:hAnsi="Times New Roman" w:cs="Times New Roman"/>
+          <w:i/>
+          <w:sz w:val="16"/>
+          <w:szCs w:val="16"/>
+        </w:rPr>
+        <w:t xml:space="preserve"> algorithm results</w:t>
+      </w:r>
+    </w:p>
+    <w:p>
+      <w:pPr>
+        <w:spacing w:after="0"/>
+        <w:rPr>
+          <w:rFonts w:ascii="Times New Roman" w:hAnsi="Times New Roman" w:cs="Times New Roman"/>
         </w:rPr>
       </w:pPr>
     </w:p>
@@ -3110,33 +3167,114 @@
         <w:spacing w:after="0"/>
         <w:rPr>
           <w:rFonts w:ascii="Times New Roman" w:hAnsi="Times New Roman" w:cs="Times New Roman"/>
-        </w:rPr>
-      </w:pPr>
-    </w:p>
-    <w:p>
-      <w:pPr>
-        <w:spacing w:after="0"/>
-        <w:rPr>
-          <w:rFonts w:ascii="Times New Roman" w:hAnsi="Times New Roman" w:cs="Times New Roman"/>
-        </w:rPr>
-      </w:pPr>
-    </w:p>
-    <w:p>
-      <w:pPr>
-        <w:spacing w:after="0"/>
-        <w:rPr>
-          <w:rFonts w:ascii="Times New Roman" w:hAnsi="Times New Roman" w:cs="Times New Roman"/>
-        </w:rPr>
-      </w:pPr>
-    </w:p>
-    <w:p>
-      <w:pPr>
-        <w:spacing w:after="0"/>
-        <w:rPr>
-          <w:rFonts w:ascii="Times New Roman" w:hAnsi="Times New Roman" w:cs="Times New Roman"/>
-        </w:rPr>
-      </w:pPr>
-    </w:p>
+          <w:i/>
+          <w:sz w:val="16"/>
+          <w:szCs w:val="16"/>
+        </w:rPr>
+      </w:pPr>
+      <w:r>
+        <w:rPr>
+          <w:rFonts w:ascii="Times New Roman" w:hAnsi="Times New Roman" w:cs="Times New Roman"/>
+          <w:i/>
+          <w:sz w:val="16"/>
+          <w:szCs w:val="16"/>
+        </w:rPr>
+        <w:t>Greedy algorithm</w:t>
+      </w:r>
+    </w:p>
+    <w:p>
+      <w:pPr>
+        <w:spacing w:after="0"/>
+        <w:rPr>
+          <w:rFonts w:ascii="Times New Roman" w:hAnsi="Times New Roman" w:cs="Times New Roman"/>
+        </w:rPr>
+      </w:pPr>
+    </w:p>
+    <w:p>
+      <w:pPr>
+        <w:spacing w:after="0"/>
+        <w:rPr>
+          <w:rFonts w:ascii="Times New Roman" w:hAnsi="Times New Roman" w:cs="Times New Roman"/>
+        </w:rPr>
+      </w:pPr>
+      <w:r>
+        <w:rPr>
+          <w:rFonts w:ascii="Times New Roman" w:hAnsi="Times New Roman" w:cs="Times New Roman"/>
+          <w:noProof/>
+        </w:rPr>
+        <w:lastRenderedPageBreak/>
+        <w:drawing>
+          <wp:inline distT="0" distB="0" distL="0" distR="0">
+            <wp:extent cx="5943600" cy="3276600"/>
+            <wp:effectExtent l="0" t="0" r="0" b="0"/>
+            <wp:docPr id="4" name="Picture 4"/>
+            <wp:cNvGraphicFramePr>
+              <a:graphicFrameLocks xmlns:a="http://schemas.openxmlformats.org/drawingml/2006/main" noChangeAspect="1"/>
+            </wp:cNvGraphicFramePr>
+            <a:graphic xmlns:a="http://schemas.openxmlformats.org/drawingml/2006/main">
+              <a:graphicData uri="http://schemas.openxmlformats.org/drawingml/2006/picture">
+                <pic:pic xmlns:pic="http://schemas.openxmlformats.org/drawingml/2006/picture">
+                  <pic:nvPicPr>
+                    <pic:cNvPr id="0" name="Picture 2"/>
+                    <pic:cNvPicPr>
+                      <a:picLocks noChangeAspect="1" noChangeArrowheads="1"/>
+                    </pic:cNvPicPr>
+                  </pic:nvPicPr>
+                  <pic:blipFill>
+                    <a:blip r:embed="rId12">
+                      <a:extLst>
+                        <a:ext uri="{28A0092B-C50C-407E-A947-70E740481C1C}">
+                          <a14:useLocalDpi xmlns:a14="http://schemas.microsoft.com/office/drawing/2010/main" val="0"/>
+                        </a:ext>
+                      </a:extLst>
+                    </a:blip>
+                    <a:srcRect/>
+                    <a:stretch>
+                      <a:fillRect/>
+                    </a:stretch>
+                  </pic:blipFill>
+                  <pic:spPr bwMode="auto">
+                    <a:xfrm>
+                      <a:off x="0" y="0"/>
+                      <a:ext cx="5943600" cy="3276600"/>
+                    </a:xfrm>
+                    <a:prstGeom prst="rect">
+                      <a:avLst/>
+                    </a:prstGeom>
+                    <a:noFill/>
+                    <a:ln>
+                      <a:noFill/>
+                    </a:ln>
+                  </pic:spPr>
+                </pic:pic>
+              </a:graphicData>
+            </a:graphic>
+          </wp:inline>
+        </w:drawing>
+      </w:r>
+    </w:p>
+    <w:p>
+      <w:pPr>
+        <w:spacing w:after="0"/>
+        <w:rPr>
+          <w:rFonts w:ascii="Times New Roman" w:hAnsi="Times New Roman" w:cs="Times New Roman"/>
+          <w:i/>
+          <w:sz w:val="16"/>
+          <w:szCs w:val="16"/>
+        </w:rPr>
+      </w:pPr>
+      <w:bookmarkStart w:id="0" w:name="_GoBack"/>
+      <w:r>
+        <w:rPr>
+          <w:rFonts w:ascii="Times New Roman" w:hAnsi="Times New Roman" w:cs="Times New Roman"/>
+          <w:i/>
+          <w:sz w:val="16"/>
+          <w:szCs w:val="16"/>
+        </w:rPr>
+        <w:t>Plot of actual results and expected</w:t>
+      </w:r>
+    </w:p>
+    <w:bookmarkEnd w:id="0"/>
     <w:p>
       <w:pPr>
         <w:spacing w:after="0"/>
@@ -3255,32 +3393,32 @@
           <w:rFonts w:ascii="Times New Roman" w:hAnsi="Times New Roman" w:cs="Times New Roman"/>
         </w:rPr>
         <w:tab/>
-        <w:t xml:space="preserve">While the authors are satisfied with their work, they pose open ideas concerning </w:t>
+        <w:t>While the authors are satisfied with their work, they pose open ideas concerning improvement upon LSP2Opt for the reader and the community at large. The behavior of the distribution of path lengths discoverable by Popularity weight factors could be better understood by applying stochastic algorithms to many data sets to find patterns in the location of local minima relative to known factors. In addition, can further optimizations be applied to 2-Opt without removing the thorough sub-range co</w:t>
+      </w:r>
+      <w:r>
+        <w:rPr>
+          <w:rFonts w:ascii="Times New Roman" w:hAnsi="Times New Roman" w:cs="Times New Roman"/>
+        </w:rPr>
+        <w:t>verage? While ther</w:t>
+      </w:r>
+      <w:r>
+        <w:rPr>
+          <w:rFonts w:ascii="Times New Roman" w:hAnsi="Times New Roman" w:cs="Times New Roman"/>
+        </w:rPr>
+        <w:t>e</w:t>
+      </w:r>
+      <w:r>
+        <w:rPr>
+          <w:rFonts w:ascii="Times New Roman" w:hAnsi="Times New Roman" w:cs="Times New Roman"/>
+        </w:rPr>
+        <w:t xml:space="preserve"> is always work to be done on TSP, the authors rest their case on </w:t>
       </w:r>
       <w:r>
         <w:rPr>
           <w:rFonts w:ascii="Times New Roman" w:hAnsi="Times New Roman" w:cs="Times New Roman"/>
         </w:rPr>
         <w:lastRenderedPageBreak/>
-        <w:t>improvement upon LSP2Opt for the reader and the community at large. The behavior of the distribution of path lengths discoverable by Popularity weight factors could be better understood by applying stochastic algorithms to many data sets to find patterns in the location of local minima relative to known factors. In addition, can further optimizations be applied to 2-Opt without removing the thorough sub-range co</w:t>
-      </w:r>
-      <w:r>
-        <w:rPr>
-          <w:rFonts w:ascii="Times New Roman" w:hAnsi="Times New Roman" w:cs="Times New Roman"/>
-        </w:rPr>
-        <w:t>verage? While ther</w:t>
-      </w:r>
-      <w:r>
-        <w:rPr>
-          <w:rFonts w:ascii="Times New Roman" w:hAnsi="Times New Roman" w:cs="Times New Roman"/>
-        </w:rPr>
-        <w:t>e</w:t>
-      </w:r>
-      <w:r>
-        <w:rPr>
-          <w:rFonts w:ascii="Times New Roman" w:hAnsi="Times New Roman" w:cs="Times New Roman"/>
-        </w:rPr>
-        <w:t xml:space="preserve"> is always work to be done on TSP, the authors rest their case on LSP2Opt as a viable option for those with a need for high quality answers in </w:t>
+        <w:t xml:space="preserve">LSP2Opt as a viable option for those with a need for high quality answers in </w:t>
       </w:r>
       <w:r>
         <w:rPr>
@@ -3300,7 +3438,6 @@
         <w:rPr>
           <w:rFonts w:ascii="Times New Roman" w:hAnsi="Times New Roman" w:cs="Times New Roman"/>
         </w:rPr>
-        <w:lastRenderedPageBreak/>
         <w:t>VIII</w:t>
       </w:r>
       <w:r>

</xml_diff>